<commit_message>
equations have been corrected
</commit_message>
<xml_diff>
--- a/wzory_statystyka.docx
+++ b/wzory_statystyka.docx
@@ -428,35 +428,13 @@
       </w:pPr>
       <m:oMathPara>
         <m:oMath>
-          <m:sSub>
-            <m:sSubPr>
-              <m:ctrlPr>
-                <w:rPr>
-                  <w:rFonts w:ascii="Cambria Math" w:hAnsi="Cambria Math"/>
-                  <w:i/>
-                  <w:sz w:val="44"/>
-                </w:rPr>
-              </m:ctrlPr>
-            </m:sSubPr>
-            <m:e>
-              <m:r>
-                <w:rPr>
-                  <w:rFonts w:ascii="Cambria Math" w:hAnsi="Cambria Math"/>
-                  <w:sz w:val="44"/>
-                </w:rPr>
-                <m:t>m</m:t>
-              </m:r>
-            </m:e>
-            <m:sub>
-              <m:r>
-                <w:rPr>
-                  <w:rFonts w:ascii="Cambria Math" w:hAnsi="Cambria Math"/>
-                  <w:sz w:val="44"/>
-                </w:rPr>
-                <m:t>3</m:t>
-              </m:r>
-            </m:sub>
-          </m:sSub>
+          <m:r>
+            <w:rPr>
+              <w:rFonts w:ascii="Cambria Math" w:hAnsi="Cambria Math"/>
+              <w:sz w:val="44"/>
+            </w:rPr>
+            <m:t>Sk</m:t>
+          </m:r>
           <m:r>
             <w:rPr>
               <w:rFonts w:ascii="Cambria Math" w:hAnsi="Cambria Math"/>
@@ -672,21 +650,12 @@
           <w:sz w:val="44"/>
         </w:rPr>
       </w:pPr>
-      <w:proofErr w:type="spellStart"/>
       <w:r>
         <w:rPr>
           <w:rFonts w:eastAsiaTheme="minorEastAsia"/>
           <w:sz w:val="44"/>
         </w:rPr>
-        <w:t>Kurtoza</w:t>
-      </w:r>
-      <w:proofErr w:type="spellEnd"/>
-      <w:r>
-        <w:rPr>
-          <w:rFonts w:eastAsiaTheme="minorEastAsia"/>
-          <w:sz w:val="44"/>
-        </w:rPr>
-        <w:t>:</w:t>
+        <w:t>Kurtoza:</w:t>
       </w:r>
     </w:p>
     <w:p>
@@ -698,35 +667,15 @@
       </w:pPr>
       <m:oMathPara>
         <m:oMath>
-          <m:sSub>
-            <m:sSubPr>
-              <m:ctrlPr>
-                <w:rPr>
-                  <w:rFonts w:ascii="Cambria Math" w:hAnsi="Cambria Math"/>
-                  <w:i/>
-                  <w:sz w:val="44"/>
-                </w:rPr>
-              </m:ctrlPr>
-            </m:sSubPr>
-            <m:e>
-              <m:r>
-                <w:rPr>
-                  <w:rFonts w:ascii="Cambria Math" w:hAnsi="Cambria Math"/>
-                  <w:sz w:val="44"/>
-                </w:rPr>
-                <m:t>m</m:t>
-              </m:r>
-            </m:e>
-            <m:sub>
-              <m:r>
-                <w:rPr>
-                  <w:rFonts w:ascii="Cambria Math" w:hAnsi="Cambria Math"/>
-                  <w:sz w:val="44"/>
-                </w:rPr>
-                <m:t>4</m:t>
-              </m:r>
-            </m:sub>
-          </m:sSub>
+          <m:r>
+            <w:rPr>
+              <w:rFonts w:ascii="Cambria Math" w:hAnsi="Cambria Math"/>
+              <w:sz w:val="44"/>
+            </w:rPr>
+            <m:t>K</m:t>
+          </m:r>
+          <w:bookmarkStart w:id="0" w:name="_GoBack"/>
+          <w:bookmarkEnd w:id="0"/>
           <m:r>
             <w:rPr>
               <w:rFonts w:ascii="Cambria Math" w:hAnsi="Cambria Math"/>
@@ -1345,14 +1294,7 @@
                       <w:rFonts w:ascii="Cambria Math" w:eastAsiaTheme="minorEastAsia" w:hAnsi="Cambria Math"/>
                       <w:sz w:val="44"/>
                     </w:rPr>
-                    <m:t>)(</m:t>
-                  </m:r>
-                  <m:r>
-                    <w:rPr>
-                      <w:rFonts w:ascii="Cambria Math" w:eastAsiaTheme="minorEastAsia" w:hAnsi="Cambria Math"/>
-                      <w:sz w:val="44"/>
-                    </w:rPr>
-                    <m:t>N</m:t>
+                    <m:t>)(N</m:t>
                   </m:r>
                   <m:nary>
                     <m:naryPr>
@@ -1554,8 +1496,6 @@
           <w:sz w:val="44"/>
         </w:rPr>
       </w:pPr>
-      <w:bookmarkStart w:id="0" w:name="_GoBack"/>
-      <w:bookmarkEnd w:id="0"/>
       <w:r>
         <w:rPr>
           <w:rFonts w:eastAsiaTheme="minorEastAsia"/>
@@ -2309,7 +2249,7 @@
       </w:pPr>
     </w:pPrDefault>
   </w:docDefaults>
-  <w:latentStyles w:defLockedState="0" w:defUIPriority="99" w:defSemiHidden="0" w:defUnhideWhenUsed="0" w:defQFormat="0" w:count="375">
+  <w:latentStyles w:defLockedState="0" w:defUIPriority="99" w:defSemiHidden="0" w:defUnhideWhenUsed="0" w:defQFormat="0" w:count="376">
     <w:lsdException w:name="Normal" w:uiPriority="0" w:qFormat="1"/>
     <w:lsdException w:name="heading 1" w:uiPriority="9" w:qFormat="1"/>
     <w:lsdException w:name="heading 2" w:semiHidden="1" w:uiPriority="9" w:unhideWhenUsed="1" w:qFormat="1"/>
@@ -2415,7 +2355,6 @@
     <w:lsdException w:name="HTML Sample" w:semiHidden="1" w:unhideWhenUsed="1"/>
     <w:lsdException w:name="HTML Typewriter" w:semiHidden="1" w:unhideWhenUsed="1"/>
     <w:lsdException w:name="HTML Variable" w:semiHidden="1" w:unhideWhenUsed="1"/>
-    <w:lsdException w:name="Normal Table" w:semiHidden="1" w:unhideWhenUsed="1"/>
     <w:lsdException w:name="annotation subject" w:semiHidden="1" w:unhideWhenUsed="1"/>
     <w:lsdException w:name="No List" w:semiHidden="1" w:unhideWhenUsed="1"/>
     <w:lsdException w:name="Outline List 1" w:semiHidden="1" w:unhideWhenUsed="1"/>
@@ -2462,10 +2401,8 @@
     <w:lsdException w:name="Table Subtle 2" w:semiHidden="1" w:unhideWhenUsed="1"/>
     <w:lsdException w:name="Table Web 1" w:semiHidden="1" w:unhideWhenUsed="1"/>
     <w:lsdException w:name="Table Web 2" w:semiHidden="1" w:unhideWhenUsed="1"/>
-    <w:lsdException w:name="Table Web 3" w:semiHidden="1" w:unhideWhenUsed="1"/>
     <w:lsdException w:name="Balloon Text" w:semiHidden="1" w:unhideWhenUsed="1"/>
     <w:lsdException w:name="Table Grid" w:uiPriority="39"/>
-    <w:lsdException w:name="Table Theme" w:semiHidden="1" w:unhideWhenUsed="1"/>
     <w:lsdException w:name="Placeholder Text" w:semiHidden="1"/>
     <w:lsdException w:name="No Spacing" w:uiPriority="1" w:qFormat="1"/>
     <w:lsdException w:name="Light Shading" w:uiPriority="60"/>
@@ -2685,6 +2622,7 @@
     <w:lsdException w:name="Smart Hyperlink" w:semiHidden="1" w:unhideWhenUsed="1"/>
     <w:lsdException w:name="Hashtag" w:semiHidden="1" w:unhideWhenUsed="1"/>
     <w:lsdException w:name="Unresolved Mention" w:semiHidden="1" w:unhideWhenUsed="1"/>
+    <w:lsdException w:name="Smart Link" w:semiHidden="1" w:unhideWhenUsed="1"/>
   </w:latentStyles>
   <w:style w:type="paragraph" w:default="1" w:styleId="Normalny">
     <w:name w:val="Normal"/>

</xml_diff>